<commit_message>
The way to suck dicks
</commit_message>
<xml_diff>
--- a/Prueba_Git/Organizacion_Proyecto.docx
+++ b/Prueba_Git/Organizacion_Proyecto.docx
@@ -91,13 +91,8 @@
           </w:tcPr>
           <w:p>
             <w:r>
-              <w:t xml:space="preserve">Investigación del </w:t>
-            </w:r>
-            <w:proofErr w:type="spellStart"/>
-            <w:r>
-              <w:t>Json</w:t>
-            </w:r>
-            <w:proofErr w:type="spellEnd"/>
+              <w:t>Investigación del Json</w:t>
+            </w:r>
           </w:p>
         </w:tc>
         <w:tc>
@@ -355,13 +350,8 @@
           </w:tcPr>
           <w:p>
             <w:r>
-              <w:t xml:space="preserve">Implementar </w:t>
-            </w:r>
-            <w:proofErr w:type="spellStart"/>
-            <w:r>
-              <w:t>git</w:t>
-            </w:r>
-            <w:proofErr w:type="spellEnd"/>
+              <w:t>Implementar git</w:t>
+            </w:r>
           </w:p>
         </w:tc>
         <w:tc>
@@ -570,15 +560,7 @@
           </w:tcPr>
           <w:p>
             <w:r>
-              <w:t xml:space="preserve">Hacer instancia en el </w:t>
-            </w:r>
-            <w:proofErr w:type="spellStart"/>
-            <w:r>
-              <w:t>main</w:t>
-            </w:r>
-            <w:proofErr w:type="spellEnd"/>
-            <w:r>
-              <w:t xml:space="preserve"> de la ventana de diseño</w:t>
+              <w:t>Hacer instancia en el main de la ventana de diseño</w:t>
             </w:r>
           </w:p>
         </w:tc>
@@ -629,26 +611,13 @@
           </w:tcPr>
           <w:p>
             <w:r>
-              <w:t xml:space="preserve">Agregar las tablas a </w:t>
-            </w:r>
-            <w:proofErr w:type="gramStart"/>
-            <w:r>
-              <w:t>cada tab</w:t>
+              <w:t>Agregar las tablas a cada tab</w:t>
             </w:r>
             <w:r>
               <w:t>las</w:t>
             </w:r>
-            <w:proofErr w:type="gramEnd"/>
-            <w:r>
-              <w:t xml:space="preserve"> de cada confederación (</w:t>
-            </w:r>
-            <w:proofErr w:type="spellStart"/>
-            <w:r>
-              <w:t>tbl</w:t>
-            </w:r>
-            <w:proofErr w:type="spellEnd"/>
-            <w:r>
-              <w:t>)</w:t>
+            <w:r>
+              <w:t xml:space="preserve"> de cada confederación (tbl)</w:t>
             </w:r>
           </w:p>
         </w:tc>
@@ -1024,13 +993,8 @@
             <w:tcW w:w="1999" w:type="dxa"/>
           </w:tcPr>
           <w:p>
-            <w:proofErr w:type="gramStart"/>
-            <w:r>
-              <w:t>Hacer  y</w:t>
-            </w:r>
-            <w:proofErr w:type="gramEnd"/>
-            <w:r>
-              <w:t xml:space="preserve"> dar funcionalidad  los botones para simular partido por partido y todos CAF</w:t>
+            <w:r>
+              <w:t>Hacer  y dar funcionalidad  los botones para simular partido por partido y todos CAF</w:t>
             </w:r>
           </w:p>
         </w:tc>
@@ -1076,26 +1040,19 @@
             <w:tcW w:w="1999" w:type="dxa"/>
           </w:tcPr>
           <w:p>
-            <w:proofErr w:type="gramStart"/>
-            <w:r>
-              <w:t>Hacer  y</w:t>
-            </w:r>
-            <w:proofErr w:type="gramEnd"/>
-            <w:r>
-              <w:t xml:space="preserve"> dar funcionalidad  los botones para simular partido por partido y todos CONCACAF</w:t>
-            </w:r>
-          </w:p>
-        </w:tc>
-        <w:tc>
-          <w:tcPr>
-            <w:tcW w:w="1864" w:type="dxa"/>
-          </w:tcPr>
-          <w:p>
-            <w:proofErr w:type="spellStart"/>
+            <w:r>
+              <w:t>Hacer  y dar funcionalidad  los botones para simular partido por partido y todos CONCACAF</w:t>
+            </w:r>
+          </w:p>
+        </w:tc>
+        <w:tc>
+          <w:tcPr>
+            <w:tcW w:w="1864" w:type="dxa"/>
+          </w:tcPr>
+          <w:p>
             <w:r>
               <w:t>Guoliang</w:t>
             </w:r>
-            <w:proofErr w:type="spellEnd"/>
           </w:p>
         </w:tc>
         <w:tc>
@@ -1960,6 +1917,61 @@
             <w:tcW w:w="1420" w:type="dxa"/>
           </w:tcPr>
           <w:p/>
+        </w:tc>
+      </w:tr>
+      <w:tr>
+        <w:trPr>
+          <w:trHeight w:val="543"/>
+        </w:trPr>
+        <w:tc>
+          <w:tcPr>
+            <w:tcW w:w="1790" w:type="dxa"/>
+          </w:tcPr>
+          <w:p>
+            <w:r>
+              <w:t>Chino</w:t>
+            </w:r>
+          </w:p>
+        </w:tc>
+        <w:tc>
+          <w:tcPr>
+            <w:tcW w:w="1999" w:type="dxa"/>
+          </w:tcPr>
+          <w:p>
+            <w:r>
+              <w:t>Estubo</w:t>
+            </w:r>
+          </w:p>
+        </w:tc>
+        <w:tc>
+          <w:tcPr>
+            <w:tcW w:w="1864" w:type="dxa"/>
+          </w:tcPr>
+          <w:p>
+            <w:r>
+              <w:t>Aqui</w:t>
+            </w:r>
+          </w:p>
+        </w:tc>
+        <w:tc>
+          <w:tcPr>
+            <w:tcW w:w="1755" w:type="dxa"/>
+          </w:tcPr>
+          <w:p>
+            <w:r>
+              <w:t xml:space="preserve">Viendo </w:t>
+            </w:r>
+          </w:p>
+        </w:tc>
+        <w:tc>
+          <w:tcPr>
+            <w:tcW w:w="1420" w:type="dxa"/>
+          </w:tcPr>
+          <w:p>
+            <w:r>
+              <w:t>ttas</w:t>
+            </w:r>
+          </w:p>
         </w:tc>
       </w:tr>
     </w:tbl>

</xml_diff>